<commit_message>
portfolio chnages and readme file additions
</commit_message>
<xml_diff>
--- a/Zachary_Mortenson_Resume_2023.docx
+++ b/Zachary_Mortenson_Resume_2023.docx
@@ -2,6 +2,78 @@
 <file path=word/document.xml><?xml version="1.0" encoding="utf-8"?>
 <w:document xmlns:wpc="http://schemas.microsoft.com/office/word/2010/wordprocessingCanvas" xmlns:cx="http://schemas.microsoft.com/office/drawing/2014/chartex" xmlns:cx1="http://schemas.microsoft.com/office/drawing/2015/9/8/chartex" xmlns:cx2="http://schemas.microsoft.com/office/drawing/2015/10/21/chartex" xmlns:cx3="http://schemas.microsoft.com/office/drawing/2016/5/9/chartex" xmlns:cx4="http://schemas.microsoft.com/office/drawing/2016/5/10/chartex" xmlns:cx5="http://schemas.microsoft.com/office/drawing/2016/5/11/chartex" xmlns:cx6="http://schemas.microsoft.com/office/drawing/2016/5/12/chartex" xmlns:cx7="http://schemas.microsoft.com/office/drawing/2016/5/13/chartex" xmlns:cx8="http://schemas.microsoft.com/office/drawing/2016/5/14/chartex" xmlns:mc="http://schemas.openxmlformats.org/markup-compatibility/2006" xmlns:aink="http://schemas.microsoft.com/office/drawing/2016/ink" xmlns:am3d="http://schemas.microsoft.com/office/drawing/2017/model3d" xmlns:o="urn:schemas-microsoft-com:office:office" xmlns:oel="http://schemas.microsoft.com/office/2019/extlst" xmlns:r="http://schemas.openxmlformats.org/officeDocument/2006/relationships" xmlns:m="http://schemas.openxmlformats.org/officeDocument/2006/math" xmlns:v="urn:schemas-microsoft-com:vml" xmlns:wp14="http://schemas.microsoft.com/office/word/2010/wordprocessingDrawing" xmlns:wp="http://schemas.openxmlformats.org/drawingml/2006/wordprocessingDrawing" xmlns:w10="urn:schemas-microsoft-com:office:word" xmlns:w="http://schemas.openxmlformats.org/wordprocessingml/2006/main" xmlns:w14="http://schemas.microsoft.com/office/word/2010/wordml" xmlns:w15="http://schemas.microsoft.com/office/word/2012/wordml" xmlns:w16cex="http://schemas.microsoft.com/office/word/2018/wordml/cex" xmlns:w16cid="http://schemas.microsoft.com/office/word/2016/wordml/cid" xmlns:w16="http://schemas.microsoft.com/office/word/2018/wordml" xmlns:w16sdtdh="http://schemas.microsoft.com/office/word/2020/wordml/sdtdatahash" xmlns:w16se="http://schemas.microsoft.com/office/word/2015/wordml/symex" xmlns:wpg="http://schemas.microsoft.com/office/word/2010/wordprocessingGroup" xmlns:wpi="http://schemas.microsoft.com/office/word/2010/wordprocessingInk" xmlns:wne="http://schemas.microsoft.com/office/word/2006/wordml" xmlns:wps="http://schemas.microsoft.com/office/word/2010/wordprocessingShape" mc:Ignorable="w14 w15 w16se w16cid w16 w16cex w16sdtdh wp14">
   <w:body>
+    <w:p>
+      <w:pPr>
+        <w:ind w:left="0" w:firstLine="0"/>
+        <w:rPr>
+          <w:rFonts w:ascii="Times New Roman" w:eastAsia="Times New Roman" w:hAnsi="Times New Roman" w:cs="Times New Roman"/>
+        </w:rPr>
+      </w:pPr>
+      <w:r>
+        <w:rPr>
+          <w:rFonts w:ascii="Times New Roman" w:eastAsia="Times New Roman" w:hAnsi="Times New Roman" w:cs="Times New Roman"/>
+          <w:b/>
+          <w:color w:val="000000"/>
+        </w:rPr>
+        <w:t xml:space="preserve">TECHNICAL SKILLS: </w:t>
+      </w:r>
+    </w:p>
+    <w:p>
+      <w:pPr>
+        <w:ind w:left="0" w:firstLine="0"/>
+        <w:rPr>
+          <w:rFonts w:ascii="Times New Roman" w:eastAsia="Times New Roman" w:hAnsi="Times New Roman" w:cs="Times New Roman"/>
+          <w:color w:val="000000"/>
+          <w:sz w:val="20"/>
+          <w:szCs w:val="20"/>
+        </w:rPr>
+      </w:pPr>
+      <w:r>
+        <w:rPr>
+          <w:rFonts w:ascii="Times New Roman" w:eastAsia="Times New Roman" w:hAnsi="Times New Roman" w:cs="Times New Roman"/>
+          <w:color w:val="000000"/>
+          <w:sz w:val="20"/>
+          <w:szCs w:val="20"/>
+        </w:rPr>
+        <w:t xml:space="preserve">SQL, R, Python, Data </w:t>
+      </w:r>
+      <w:r>
+        <w:rPr>
+          <w:rFonts w:ascii="Times New Roman" w:eastAsia="Times New Roman" w:hAnsi="Times New Roman" w:cs="Times New Roman"/>
+          <w:color w:val="000000"/>
+          <w:sz w:val="20"/>
+          <w:szCs w:val="20"/>
+        </w:rPr>
+        <w:t>M</w:t>
+      </w:r>
+      <w:r>
+        <w:rPr>
+          <w:rFonts w:ascii="Times New Roman" w:eastAsia="Times New Roman" w:hAnsi="Times New Roman" w:cs="Times New Roman"/>
+          <w:color w:val="000000"/>
+          <w:sz w:val="20"/>
+          <w:szCs w:val="20"/>
+        </w:rPr>
+        <w:t xml:space="preserve">odeling, Data </w:t>
+      </w:r>
+      <w:r>
+        <w:rPr>
+          <w:rFonts w:ascii="Times New Roman" w:eastAsia="Times New Roman" w:hAnsi="Times New Roman" w:cs="Times New Roman"/>
+          <w:color w:val="000000"/>
+          <w:sz w:val="20"/>
+          <w:szCs w:val="20"/>
+        </w:rPr>
+        <w:t>M</w:t>
+      </w:r>
+      <w:r>
+        <w:rPr>
+          <w:rFonts w:ascii="Times New Roman" w:eastAsia="Times New Roman" w:hAnsi="Times New Roman" w:cs="Times New Roman"/>
+          <w:color w:val="000000"/>
+          <w:sz w:val="20"/>
+          <w:szCs w:val="20"/>
+        </w:rPr>
+        <w:t>ining, Tableau, Pandas, Snowflake, Git, Airflow, DBT, Looker, Excel, Seaborn, Alteryx, Data Analysis, Data Visualization, Data Warehousing, Statistical Modeling</w:t>
+      </w:r>
+    </w:p>
     <w:p>
       <w:pPr>
         <w:ind w:left="0" w:firstLine="0"/>
@@ -1305,7 +1377,7 @@
           <w:sz w:val="20"/>
           <w:szCs w:val="20"/>
         </w:rPr>
-        <w:t>tplotlib) to provide relevant insights to the PR team resulting in an increase of press pickups by ~15%</w:t>
+        <w:t>tplotlib) to provide relevant insights to the PR team resulting in an increase of press pickups by 15%</w:t>
       </w:r>
     </w:p>
     <w:p>
@@ -1678,19 +1750,11 @@
     </w:p>
     <w:p>
       <w:pPr>
-        <w:pBdr>
-          <w:top w:val="nil"/>
-          <w:left w:val="nil"/>
-          <w:bottom w:val="nil"/>
-          <w:right w:val="nil"/>
-          <w:between w:val="nil"/>
-        </w:pBdr>
         <w:ind w:left="0" w:firstLine="0"/>
         <w:rPr>
           <w:rFonts w:ascii="Times New Roman" w:eastAsia="Times New Roman" w:hAnsi="Times New Roman" w:cs="Times New Roman"/>
-          <w:color w:val="000000"/>
-          <w:sz w:val="20"/>
-          <w:szCs w:val="20"/>
+          <w:b/>
+          <w:color w:val="000000"/>
         </w:rPr>
       </w:pPr>
     </w:p>
@@ -1699,175 +1763,51 @@
         <w:ind w:left="0" w:firstLine="0"/>
         <w:rPr>
           <w:rFonts w:ascii="Times New Roman" w:eastAsia="Times New Roman" w:hAnsi="Times New Roman" w:cs="Times New Roman"/>
-        </w:rPr>
-      </w:pPr>
-      <w:r>
-        <w:rPr>
-          <w:rFonts w:ascii="Times New Roman" w:eastAsia="Times New Roman" w:hAnsi="Times New Roman" w:cs="Times New Roman"/>
           <w:b/>
           <w:color w:val="000000"/>
         </w:rPr>
-        <w:t xml:space="preserve">TECHNICAL SKILLS: </w:t>
+      </w:pPr>
+      <w:r>
+        <w:rPr>
+          <w:rFonts w:ascii="Times New Roman" w:eastAsia="Times New Roman" w:hAnsi="Times New Roman" w:cs="Times New Roman"/>
+          <w:b/>
+          <w:color w:val="000000"/>
+        </w:rPr>
+        <w:t>EDUCATION:</w:t>
       </w:r>
     </w:p>
     <w:p>
       <w:pPr>
         <w:rPr>
           <w:rFonts w:ascii="Times New Roman" w:eastAsia="Times New Roman" w:hAnsi="Times New Roman" w:cs="Times New Roman"/>
-          <w:color w:val="000000"/>
-          <w:sz w:val="20"/>
-          <w:szCs w:val="20"/>
-        </w:rPr>
-      </w:pPr>
-      <w:r>
-        <w:rPr>
-          <w:rFonts w:ascii="Times New Roman" w:eastAsia="Times New Roman" w:hAnsi="Times New Roman" w:cs="Times New Roman"/>
-          <w:color w:val="000000"/>
-          <w:sz w:val="20"/>
-          <w:szCs w:val="20"/>
-        </w:rPr>
-        <w:t xml:space="preserve">Excel, </w:t>
-      </w:r>
-      <w:r>
-        <w:rPr>
-          <w:rFonts w:ascii="Times New Roman" w:eastAsia="Times New Roman" w:hAnsi="Times New Roman" w:cs="Times New Roman"/>
-          <w:color w:val="000000"/>
-          <w:sz w:val="20"/>
-          <w:szCs w:val="20"/>
-        </w:rPr>
-        <w:t>SQL</w:t>
-      </w:r>
-      <w:r>
-        <w:rPr>
-          <w:rFonts w:ascii="Times New Roman" w:eastAsia="Times New Roman" w:hAnsi="Times New Roman" w:cs="Times New Roman"/>
-          <w:color w:val="000000"/>
-          <w:sz w:val="20"/>
-          <w:szCs w:val="20"/>
-        </w:rPr>
-        <w:t xml:space="preserve">, R, Python, Data </w:t>
-      </w:r>
-      <w:r>
-        <w:rPr>
-          <w:rFonts w:ascii="Times New Roman" w:eastAsia="Times New Roman" w:hAnsi="Times New Roman" w:cs="Times New Roman"/>
-          <w:color w:val="000000"/>
-          <w:sz w:val="20"/>
-          <w:szCs w:val="20"/>
-        </w:rPr>
-        <w:t>m</w:t>
-      </w:r>
-      <w:r>
-        <w:rPr>
-          <w:rFonts w:ascii="Times New Roman" w:eastAsia="Times New Roman" w:hAnsi="Times New Roman" w:cs="Times New Roman"/>
-          <w:color w:val="000000"/>
-          <w:sz w:val="20"/>
-          <w:szCs w:val="20"/>
-        </w:rPr>
-        <w:t xml:space="preserve">odeling, Data </w:t>
-      </w:r>
-      <w:r>
-        <w:rPr>
-          <w:rFonts w:ascii="Times New Roman" w:eastAsia="Times New Roman" w:hAnsi="Times New Roman" w:cs="Times New Roman"/>
-          <w:color w:val="000000"/>
-          <w:sz w:val="20"/>
-          <w:szCs w:val="20"/>
-        </w:rPr>
-        <w:t>m</w:t>
-      </w:r>
-      <w:r>
-        <w:rPr>
-          <w:rFonts w:ascii="Times New Roman" w:eastAsia="Times New Roman" w:hAnsi="Times New Roman" w:cs="Times New Roman"/>
-          <w:color w:val="000000"/>
-          <w:sz w:val="20"/>
-          <w:szCs w:val="20"/>
-        </w:rPr>
-        <w:t>ining, Tableau, Pandas</w:t>
-      </w:r>
-      <w:r>
-        <w:rPr>
-          <w:rFonts w:ascii="Times New Roman" w:eastAsia="Times New Roman" w:hAnsi="Times New Roman" w:cs="Times New Roman"/>
-          <w:color w:val="000000"/>
-          <w:sz w:val="20"/>
-          <w:szCs w:val="20"/>
-        </w:rPr>
-        <w:t>, Snow</w:t>
-      </w:r>
-      <w:r>
-        <w:rPr>
-          <w:rFonts w:ascii="Times New Roman" w:eastAsia="Times New Roman" w:hAnsi="Times New Roman" w:cs="Times New Roman"/>
-          <w:color w:val="000000"/>
-          <w:sz w:val="20"/>
-          <w:szCs w:val="20"/>
-        </w:rPr>
-        <w:t>f</w:t>
-      </w:r>
-      <w:r>
-        <w:rPr>
-          <w:rFonts w:ascii="Times New Roman" w:eastAsia="Times New Roman" w:hAnsi="Times New Roman" w:cs="Times New Roman"/>
-          <w:color w:val="000000"/>
-          <w:sz w:val="20"/>
-          <w:szCs w:val="20"/>
-        </w:rPr>
-        <w:t>lake, Git</w:t>
-      </w:r>
-      <w:r>
-        <w:rPr>
-          <w:rFonts w:ascii="Times New Roman" w:eastAsia="Times New Roman" w:hAnsi="Times New Roman" w:cs="Times New Roman"/>
-          <w:color w:val="000000"/>
-          <w:sz w:val="20"/>
-          <w:szCs w:val="20"/>
-        </w:rPr>
-        <w:t>, Airflow, D</w:t>
-      </w:r>
-      <w:r>
-        <w:rPr>
-          <w:rFonts w:ascii="Times New Roman" w:eastAsia="Times New Roman" w:hAnsi="Times New Roman" w:cs="Times New Roman"/>
-          <w:color w:val="000000"/>
-          <w:sz w:val="20"/>
-          <w:szCs w:val="20"/>
-        </w:rPr>
-        <w:t>BT</w:t>
-      </w:r>
-      <w:r>
-        <w:rPr>
-          <w:rFonts w:ascii="Times New Roman" w:eastAsia="Times New Roman" w:hAnsi="Times New Roman" w:cs="Times New Roman"/>
-          <w:color w:val="000000"/>
-          <w:sz w:val="20"/>
-          <w:szCs w:val="20"/>
-        </w:rPr>
-        <w:t>, Looker</w:t>
+          <w:sz w:val="24"/>
+          <w:szCs w:val="24"/>
+        </w:rPr>
+      </w:pPr>
+      <w:r>
+        <w:rPr>
+          <w:rFonts w:ascii="Times New Roman" w:eastAsia="Times New Roman" w:hAnsi="Times New Roman" w:cs="Times New Roman"/>
+          <w:b/>
+          <w:color w:val="000000"/>
+          <w:sz w:val="20"/>
+          <w:szCs w:val="20"/>
+        </w:rPr>
+        <w:t>Bentley University,</w:t>
+      </w:r>
+      <w:r>
+        <w:rPr>
+          <w:rFonts w:ascii="Times New Roman" w:eastAsia="Times New Roman" w:hAnsi="Times New Roman" w:cs="Times New Roman"/>
+          <w:color w:val="000000"/>
+          <w:sz w:val="20"/>
+          <w:szCs w:val="20"/>
+        </w:rPr>
+        <w:t xml:space="preserve"> Waltham, MA</w:t>
       </w:r>
     </w:p>
     <w:p>
       <w:pPr>
         <w:rPr>
           <w:rFonts w:ascii="Times New Roman" w:eastAsia="Times New Roman" w:hAnsi="Times New Roman" w:cs="Times New Roman"/>
-          <w:b/>
-          <w:color w:val="000000"/>
-        </w:rPr>
-      </w:pPr>
-    </w:p>
-    <w:p>
-      <w:pPr>
-        <w:ind w:left="0" w:firstLine="0"/>
-        <w:rPr>
-          <w:rFonts w:ascii="Times New Roman" w:eastAsia="Times New Roman" w:hAnsi="Times New Roman" w:cs="Times New Roman"/>
-          <w:b/>
-          <w:color w:val="000000"/>
-        </w:rPr>
-      </w:pPr>
-      <w:r>
-        <w:rPr>
-          <w:rFonts w:ascii="Times New Roman" w:eastAsia="Times New Roman" w:hAnsi="Times New Roman" w:cs="Times New Roman"/>
-          <w:b/>
-          <w:color w:val="000000"/>
-        </w:rPr>
-        <w:t>EDUCATION:</w:t>
-      </w:r>
-    </w:p>
-    <w:p>
-      <w:pPr>
-        <w:rPr>
-          <w:rFonts w:ascii="Times New Roman" w:eastAsia="Times New Roman" w:hAnsi="Times New Roman" w:cs="Times New Roman"/>
           <w:sz w:val="24"/>
           <w:szCs w:val="24"/>
         </w:rPr>
@@ -1875,34 +1815,6 @@
       <w:r>
         <w:rPr>
           <w:rFonts w:ascii="Times New Roman" w:eastAsia="Times New Roman" w:hAnsi="Times New Roman" w:cs="Times New Roman"/>
-          <w:b/>
-          <w:color w:val="000000"/>
-          <w:sz w:val="20"/>
-          <w:szCs w:val="20"/>
-        </w:rPr>
-        <w:t>Bentley University,</w:t>
-      </w:r>
-      <w:r>
-        <w:rPr>
-          <w:rFonts w:ascii="Times New Roman" w:eastAsia="Times New Roman" w:hAnsi="Times New Roman" w:cs="Times New Roman"/>
-          <w:color w:val="000000"/>
-          <w:sz w:val="20"/>
-          <w:szCs w:val="20"/>
-        </w:rPr>
-        <w:t xml:space="preserve"> Waltham, MA</w:t>
-      </w:r>
-    </w:p>
-    <w:p>
-      <w:pPr>
-        <w:rPr>
-          <w:rFonts w:ascii="Times New Roman" w:eastAsia="Times New Roman" w:hAnsi="Times New Roman" w:cs="Times New Roman"/>
-          <w:sz w:val="24"/>
-          <w:szCs w:val="24"/>
-        </w:rPr>
-      </w:pPr>
-      <w:r>
-        <w:rPr>
-          <w:rFonts w:ascii="Times New Roman" w:eastAsia="Times New Roman" w:hAnsi="Times New Roman" w:cs="Times New Roman"/>
           <w:color w:val="000000"/>
           <w:sz w:val="20"/>
           <w:szCs w:val="20"/>
@@ -1928,7 +1840,12 @@
       </w:r>
     </w:p>
     <w:sectPr>
-      <w:headerReference w:type="default" r:id="rId9"/>
+      <w:headerReference w:type="even" r:id="rId9"/>
+      <w:headerReference w:type="default" r:id="rId10"/>
+      <w:footerReference w:type="even" r:id="rId11"/>
+      <w:footerReference w:type="default" r:id="rId12"/>
+      <w:headerReference w:type="first" r:id="rId13"/>
+      <w:footerReference w:type="first" r:id="rId14"/>
       <w:pgSz w:w="12240" w:h="15840"/>
       <w:pgMar w:top="432" w:right="1440" w:bottom="1440" w:left="1440" w:header="720" w:footer="720" w:gutter="0"/>
       <w:pgNumType w:start="1"/>
@@ -1958,6 +1875,36 @@
 </w:endnotes>
 </file>
 
+<file path=word/footer1.xml><?xml version="1.0" encoding="utf-8"?>
+<w:ftr xmlns:wpc="http://schemas.microsoft.com/office/word/2010/wordprocessingCanvas" xmlns:cx="http://schemas.microsoft.com/office/drawing/2014/chartex" xmlns:cx1="http://schemas.microsoft.com/office/drawing/2015/9/8/chartex" xmlns:cx2="http://schemas.microsoft.com/office/drawing/2015/10/21/chartex" xmlns:cx3="http://schemas.microsoft.com/office/drawing/2016/5/9/chartex" xmlns:cx4="http://schemas.microsoft.com/office/drawing/2016/5/10/chartex" xmlns:cx5="http://schemas.microsoft.com/office/drawing/2016/5/11/chartex" xmlns:cx6="http://schemas.microsoft.com/office/drawing/2016/5/12/chartex" xmlns:cx7="http://schemas.microsoft.com/office/drawing/2016/5/13/chartex" xmlns:cx8="http://schemas.microsoft.com/office/drawing/2016/5/14/chartex" xmlns:mc="http://schemas.openxmlformats.org/markup-compatibility/2006" xmlns:aink="http://schemas.microsoft.com/office/drawing/2016/ink" xmlns:am3d="http://schemas.microsoft.com/office/drawing/2017/model3d" xmlns:o="urn:schemas-microsoft-com:office:office" xmlns:oel="http://schemas.microsoft.com/office/2019/extlst" xmlns:r="http://schemas.openxmlformats.org/officeDocument/2006/relationships" xmlns:m="http://schemas.openxmlformats.org/officeDocument/2006/math" xmlns:v="urn:schemas-microsoft-com:vml" xmlns:wp14="http://schemas.microsoft.com/office/word/2010/wordprocessingDrawing" xmlns:wp="http://schemas.openxmlformats.org/drawingml/2006/wordprocessingDrawing" xmlns:w10="urn:schemas-microsoft-com:office:word" xmlns:w="http://schemas.openxmlformats.org/wordprocessingml/2006/main" xmlns:w14="http://schemas.microsoft.com/office/word/2010/wordml" xmlns:w15="http://schemas.microsoft.com/office/word/2012/wordml" xmlns:w16cex="http://schemas.microsoft.com/office/word/2018/wordml/cex" xmlns:w16cid="http://schemas.microsoft.com/office/word/2016/wordml/cid" xmlns:w16="http://schemas.microsoft.com/office/word/2018/wordml" xmlns:w16sdtdh="http://schemas.microsoft.com/office/word/2020/wordml/sdtdatahash" xmlns:w16se="http://schemas.microsoft.com/office/word/2015/wordml/symex" xmlns:wpg="http://schemas.microsoft.com/office/word/2010/wordprocessingGroup" xmlns:wpi="http://schemas.microsoft.com/office/word/2010/wordprocessingInk" xmlns:wne="http://schemas.microsoft.com/office/word/2006/wordml" xmlns:wps="http://schemas.microsoft.com/office/word/2010/wordprocessingShape" mc:Ignorable="w14 w15 w16se w16cid w16 w16cex w16sdtdh wp14">
+  <w:p>
+    <w:pPr>
+      <w:pStyle w:val="Footer"/>
+    </w:pPr>
+  </w:p>
+</w:ftr>
+</file>
+
+<file path=word/footer2.xml><?xml version="1.0" encoding="utf-8"?>
+<w:ftr xmlns:wpc="http://schemas.microsoft.com/office/word/2010/wordprocessingCanvas" xmlns:cx="http://schemas.microsoft.com/office/drawing/2014/chartex" xmlns:cx1="http://schemas.microsoft.com/office/drawing/2015/9/8/chartex" xmlns:cx2="http://schemas.microsoft.com/office/drawing/2015/10/21/chartex" xmlns:cx3="http://schemas.microsoft.com/office/drawing/2016/5/9/chartex" xmlns:cx4="http://schemas.microsoft.com/office/drawing/2016/5/10/chartex" xmlns:cx5="http://schemas.microsoft.com/office/drawing/2016/5/11/chartex" xmlns:cx6="http://schemas.microsoft.com/office/drawing/2016/5/12/chartex" xmlns:cx7="http://schemas.microsoft.com/office/drawing/2016/5/13/chartex" xmlns:cx8="http://schemas.microsoft.com/office/drawing/2016/5/14/chartex" xmlns:mc="http://schemas.openxmlformats.org/markup-compatibility/2006" xmlns:aink="http://schemas.microsoft.com/office/drawing/2016/ink" xmlns:am3d="http://schemas.microsoft.com/office/drawing/2017/model3d" xmlns:o="urn:schemas-microsoft-com:office:office" xmlns:oel="http://schemas.microsoft.com/office/2019/extlst" xmlns:r="http://schemas.openxmlformats.org/officeDocument/2006/relationships" xmlns:m="http://schemas.openxmlformats.org/officeDocument/2006/math" xmlns:v="urn:schemas-microsoft-com:vml" xmlns:wp14="http://schemas.microsoft.com/office/word/2010/wordprocessingDrawing" xmlns:wp="http://schemas.openxmlformats.org/drawingml/2006/wordprocessingDrawing" xmlns:w10="urn:schemas-microsoft-com:office:word" xmlns:w="http://schemas.openxmlformats.org/wordprocessingml/2006/main" xmlns:w14="http://schemas.microsoft.com/office/word/2010/wordml" xmlns:w15="http://schemas.microsoft.com/office/word/2012/wordml" xmlns:w16cex="http://schemas.microsoft.com/office/word/2018/wordml/cex" xmlns:w16cid="http://schemas.microsoft.com/office/word/2016/wordml/cid" xmlns:w16="http://schemas.microsoft.com/office/word/2018/wordml" xmlns:w16sdtdh="http://schemas.microsoft.com/office/word/2020/wordml/sdtdatahash" xmlns:w16se="http://schemas.microsoft.com/office/word/2015/wordml/symex" xmlns:wpg="http://schemas.microsoft.com/office/word/2010/wordprocessingGroup" xmlns:wpi="http://schemas.microsoft.com/office/word/2010/wordprocessingInk" xmlns:wne="http://schemas.microsoft.com/office/word/2006/wordml" xmlns:wps="http://schemas.microsoft.com/office/word/2010/wordprocessingShape" mc:Ignorable="w14 w15 w16se w16cid w16 w16cex w16sdtdh wp14">
+  <w:p>
+    <w:pPr>
+      <w:pStyle w:val="Footer"/>
+    </w:pPr>
+  </w:p>
+</w:ftr>
+</file>
+
+<file path=word/footer3.xml><?xml version="1.0" encoding="utf-8"?>
+<w:ftr xmlns:wpc="http://schemas.microsoft.com/office/word/2010/wordprocessingCanvas" xmlns:cx="http://schemas.microsoft.com/office/drawing/2014/chartex" xmlns:cx1="http://schemas.microsoft.com/office/drawing/2015/9/8/chartex" xmlns:cx2="http://schemas.microsoft.com/office/drawing/2015/10/21/chartex" xmlns:cx3="http://schemas.microsoft.com/office/drawing/2016/5/9/chartex" xmlns:cx4="http://schemas.microsoft.com/office/drawing/2016/5/10/chartex" xmlns:cx5="http://schemas.microsoft.com/office/drawing/2016/5/11/chartex" xmlns:cx6="http://schemas.microsoft.com/office/drawing/2016/5/12/chartex" xmlns:cx7="http://schemas.microsoft.com/office/drawing/2016/5/13/chartex" xmlns:cx8="http://schemas.microsoft.com/office/drawing/2016/5/14/chartex" xmlns:mc="http://schemas.openxmlformats.org/markup-compatibility/2006" xmlns:aink="http://schemas.microsoft.com/office/drawing/2016/ink" xmlns:am3d="http://schemas.microsoft.com/office/drawing/2017/model3d" xmlns:o="urn:schemas-microsoft-com:office:office" xmlns:oel="http://schemas.microsoft.com/office/2019/extlst" xmlns:r="http://schemas.openxmlformats.org/officeDocument/2006/relationships" xmlns:m="http://schemas.openxmlformats.org/officeDocument/2006/math" xmlns:v="urn:schemas-microsoft-com:vml" xmlns:wp14="http://schemas.microsoft.com/office/word/2010/wordprocessingDrawing" xmlns:wp="http://schemas.openxmlformats.org/drawingml/2006/wordprocessingDrawing" xmlns:w10="urn:schemas-microsoft-com:office:word" xmlns:w="http://schemas.openxmlformats.org/wordprocessingml/2006/main" xmlns:w14="http://schemas.microsoft.com/office/word/2010/wordml" xmlns:w15="http://schemas.microsoft.com/office/word/2012/wordml" xmlns:w16cex="http://schemas.microsoft.com/office/word/2018/wordml/cex" xmlns:w16cid="http://schemas.microsoft.com/office/word/2016/wordml/cid" xmlns:w16="http://schemas.microsoft.com/office/word/2018/wordml" xmlns:w16sdtdh="http://schemas.microsoft.com/office/word/2020/wordml/sdtdatahash" xmlns:w16se="http://schemas.microsoft.com/office/word/2015/wordml/symex" xmlns:wpg="http://schemas.microsoft.com/office/word/2010/wordprocessingGroup" xmlns:wpi="http://schemas.microsoft.com/office/word/2010/wordprocessingInk" xmlns:wne="http://schemas.microsoft.com/office/word/2006/wordml" xmlns:wps="http://schemas.microsoft.com/office/word/2010/wordprocessingShape" mc:Ignorable="w14 w15 w16se w16cid w16 w16cex w16sdtdh wp14">
+  <w:p>
+    <w:pPr>
+      <w:pStyle w:val="Footer"/>
+    </w:pPr>
+  </w:p>
+</w:ftr>
+</file>
+
 <file path=word/footnotes.xml><?xml version="1.0" encoding="utf-8"?>
 <w:footnotes xmlns:wpc="http://schemas.microsoft.com/office/word/2010/wordprocessingCanvas" xmlns:cx="http://schemas.microsoft.com/office/drawing/2014/chartex" xmlns:cx1="http://schemas.microsoft.com/office/drawing/2015/9/8/chartex" xmlns:cx2="http://schemas.microsoft.com/office/drawing/2015/10/21/chartex" xmlns:cx3="http://schemas.microsoft.com/office/drawing/2016/5/9/chartex" xmlns:cx4="http://schemas.microsoft.com/office/drawing/2016/5/10/chartex" xmlns:cx5="http://schemas.microsoft.com/office/drawing/2016/5/11/chartex" xmlns:cx6="http://schemas.microsoft.com/office/drawing/2016/5/12/chartex" xmlns:cx7="http://schemas.microsoft.com/office/drawing/2016/5/13/chartex" xmlns:cx8="http://schemas.microsoft.com/office/drawing/2016/5/14/chartex" xmlns:mc="http://schemas.openxmlformats.org/markup-compatibility/2006" xmlns:aink="http://schemas.microsoft.com/office/drawing/2016/ink" xmlns:am3d="http://schemas.microsoft.com/office/drawing/2017/model3d" xmlns:o="urn:schemas-microsoft-com:office:office" xmlns:oel="http://schemas.microsoft.com/office/2019/extlst" xmlns:r="http://schemas.openxmlformats.org/officeDocument/2006/relationships" xmlns:m="http://schemas.openxmlformats.org/officeDocument/2006/math" xmlns:v="urn:schemas-microsoft-com:vml" xmlns:wp14="http://schemas.microsoft.com/office/word/2010/wordprocessingDrawing" xmlns:wp="http://schemas.openxmlformats.org/drawingml/2006/wordprocessingDrawing" xmlns:w10="urn:schemas-microsoft-com:office:word" xmlns:w="http://schemas.openxmlformats.org/wordprocessingml/2006/main" xmlns:w14="http://schemas.microsoft.com/office/word/2010/wordml" xmlns:w15="http://schemas.microsoft.com/office/word/2012/wordml" xmlns:w16cex="http://schemas.microsoft.com/office/word/2018/wordml/cex" xmlns:w16cid="http://schemas.microsoft.com/office/word/2016/wordml/cid" xmlns:w16="http://schemas.microsoft.com/office/word/2018/wordml" xmlns:w16sdtdh="http://schemas.microsoft.com/office/word/2020/wordml/sdtdatahash" xmlns:w16se="http://schemas.microsoft.com/office/word/2015/wordml/symex" xmlns:wpg="http://schemas.microsoft.com/office/word/2010/wordprocessingGroup" xmlns:wpi="http://schemas.microsoft.com/office/word/2010/wordprocessingInk" xmlns:wne="http://schemas.microsoft.com/office/word/2006/wordml" xmlns:wps="http://schemas.microsoft.com/office/word/2010/wordprocessingShape" mc:Ignorable="w14 w15 w16se w16cid w16 w16cex w16sdtdh wp14">
   <w:footnote w:type="separator" w:id="-1">
@@ -1981,6 +1928,16 @@
 <w:hdr xmlns:wpc="http://schemas.microsoft.com/office/word/2010/wordprocessingCanvas" xmlns:cx="http://schemas.microsoft.com/office/drawing/2014/chartex" xmlns:cx1="http://schemas.microsoft.com/office/drawing/2015/9/8/chartex" xmlns:cx2="http://schemas.microsoft.com/office/drawing/2015/10/21/chartex" xmlns:cx3="http://schemas.microsoft.com/office/drawing/2016/5/9/chartex" xmlns:cx4="http://schemas.microsoft.com/office/drawing/2016/5/10/chartex" xmlns:cx5="http://schemas.microsoft.com/office/drawing/2016/5/11/chartex" xmlns:cx6="http://schemas.microsoft.com/office/drawing/2016/5/12/chartex" xmlns:cx7="http://schemas.microsoft.com/office/drawing/2016/5/13/chartex" xmlns:cx8="http://schemas.microsoft.com/office/drawing/2016/5/14/chartex" xmlns:mc="http://schemas.openxmlformats.org/markup-compatibility/2006" xmlns:aink="http://schemas.microsoft.com/office/drawing/2016/ink" xmlns:am3d="http://schemas.microsoft.com/office/drawing/2017/model3d" xmlns:o="urn:schemas-microsoft-com:office:office" xmlns:oel="http://schemas.microsoft.com/office/2019/extlst" xmlns:r="http://schemas.openxmlformats.org/officeDocument/2006/relationships" xmlns:m="http://schemas.openxmlformats.org/officeDocument/2006/math" xmlns:v="urn:schemas-microsoft-com:vml" xmlns:wp14="http://schemas.microsoft.com/office/word/2010/wordprocessingDrawing" xmlns:wp="http://schemas.openxmlformats.org/drawingml/2006/wordprocessingDrawing" xmlns:w10="urn:schemas-microsoft-com:office:word" xmlns:w="http://schemas.openxmlformats.org/wordprocessingml/2006/main" xmlns:w14="http://schemas.microsoft.com/office/word/2010/wordml" xmlns:w15="http://schemas.microsoft.com/office/word/2012/wordml" xmlns:w16cex="http://schemas.microsoft.com/office/word/2018/wordml/cex" xmlns:w16cid="http://schemas.microsoft.com/office/word/2016/wordml/cid" xmlns:w16="http://schemas.microsoft.com/office/word/2018/wordml" xmlns:w16sdtdh="http://schemas.microsoft.com/office/word/2020/wordml/sdtdatahash" xmlns:w16se="http://schemas.microsoft.com/office/word/2015/wordml/symex" xmlns:wpg="http://schemas.microsoft.com/office/word/2010/wordprocessingGroup" xmlns:wpi="http://schemas.microsoft.com/office/word/2010/wordprocessingInk" xmlns:wne="http://schemas.microsoft.com/office/word/2006/wordml" xmlns:wps="http://schemas.microsoft.com/office/word/2010/wordprocessingShape" mc:Ignorable="w14 w15 w16se w16cid w16 w16cex w16sdtdh wp14">
   <w:p>
     <w:pPr>
+      <w:pStyle w:val="Header"/>
+    </w:pPr>
+  </w:p>
+</w:hdr>
+</file>
+
+<file path=word/header2.xml><?xml version="1.0" encoding="utf-8"?>
+<w:hdr xmlns:wpc="http://schemas.microsoft.com/office/word/2010/wordprocessingCanvas" xmlns:cx="http://schemas.microsoft.com/office/drawing/2014/chartex" xmlns:cx1="http://schemas.microsoft.com/office/drawing/2015/9/8/chartex" xmlns:cx2="http://schemas.microsoft.com/office/drawing/2015/10/21/chartex" xmlns:cx3="http://schemas.microsoft.com/office/drawing/2016/5/9/chartex" xmlns:cx4="http://schemas.microsoft.com/office/drawing/2016/5/10/chartex" xmlns:cx5="http://schemas.microsoft.com/office/drawing/2016/5/11/chartex" xmlns:cx6="http://schemas.microsoft.com/office/drawing/2016/5/12/chartex" xmlns:cx7="http://schemas.microsoft.com/office/drawing/2016/5/13/chartex" xmlns:cx8="http://schemas.microsoft.com/office/drawing/2016/5/14/chartex" xmlns:mc="http://schemas.openxmlformats.org/markup-compatibility/2006" xmlns:aink="http://schemas.microsoft.com/office/drawing/2016/ink" xmlns:am3d="http://schemas.microsoft.com/office/drawing/2017/model3d" xmlns:o="urn:schemas-microsoft-com:office:office" xmlns:oel="http://schemas.microsoft.com/office/2019/extlst" xmlns:r="http://schemas.openxmlformats.org/officeDocument/2006/relationships" xmlns:m="http://schemas.openxmlformats.org/officeDocument/2006/math" xmlns:v="urn:schemas-microsoft-com:vml" xmlns:wp14="http://schemas.microsoft.com/office/word/2010/wordprocessingDrawing" xmlns:wp="http://schemas.openxmlformats.org/drawingml/2006/wordprocessingDrawing" xmlns:w10="urn:schemas-microsoft-com:office:word" xmlns:w="http://schemas.openxmlformats.org/wordprocessingml/2006/main" xmlns:w14="http://schemas.microsoft.com/office/word/2010/wordml" xmlns:w15="http://schemas.microsoft.com/office/word/2012/wordml" xmlns:w16cex="http://schemas.microsoft.com/office/word/2018/wordml/cex" xmlns:w16cid="http://schemas.microsoft.com/office/word/2016/wordml/cid" xmlns:w16="http://schemas.microsoft.com/office/word/2018/wordml" xmlns:w16sdtdh="http://schemas.microsoft.com/office/word/2020/wordml/sdtdatahash" xmlns:w16se="http://schemas.microsoft.com/office/word/2015/wordml/symex" xmlns:wpg="http://schemas.microsoft.com/office/word/2010/wordprocessingGroup" xmlns:wpi="http://schemas.microsoft.com/office/word/2010/wordprocessingInk" xmlns:wne="http://schemas.microsoft.com/office/word/2006/wordml" xmlns:wps="http://schemas.microsoft.com/office/word/2010/wordprocessingShape" mc:Ignorable="w14 w15 w16se w16cid w16 w16cex w16sdtdh wp14">
+  <w:p>
+    <w:pPr>
       <w:ind w:left="-432"/>
       <w:jc w:val="center"/>
       <w:rPr>
@@ -2015,7 +1972,7 @@
         <w:sz w:val="18"/>
         <w:szCs w:val="18"/>
       </w:rPr>
-      <w:t>93 Chester Street</w:t>
+      <w:t>Boston</w:t>
     </w:r>
     <w:r>
       <w:rPr>
@@ -2031,7 +1988,7 @@
         <w:sz w:val="18"/>
         <w:szCs w:val="18"/>
       </w:rPr>
-      <w:t>Allston</w:t>
+      <w:t>MA</w:t>
     </w:r>
     <w:r>
       <w:rPr>
@@ -2039,7 +1996,7 @@
         <w:sz w:val="18"/>
         <w:szCs w:val="18"/>
       </w:rPr>
-      <w:t xml:space="preserve">, </w:t>
+      <w:t xml:space="preserve"> </w:t>
     </w:r>
     <w:r>
       <w:rPr>
@@ -2047,7 +2004,7 @@
         <w:sz w:val="18"/>
         <w:szCs w:val="18"/>
       </w:rPr>
-      <w:t>MA</w:t>
+      <w:t>02125</w:t>
     </w:r>
     <w:r>
       <w:rPr>
@@ -2055,6 +2012,14 @@
         <w:sz w:val="18"/>
         <w:szCs w:val="18"/>
       </w:rPr>
+      <w:t xml:space="preserve"> |</w:t>
+    </w:r>
+    <w:r>
+      <w:rPr>
+        <w:rFonts w:ascii="Times New Roman" w:eastAsia="Times New Roman" w:hAnsi="Times New Roman" w:cs="Times New Roman"/>
+        <w:sz w:val="18"/>
+        <w:szCs w:val="18"/>
+      </w:rPr>
       <w:t xml:space="preserve"> </w:t>
     </w:r>
     <w:r>
@@ -2063,7 +2028,7 @@
         <w:sz w:val="18"/>
         <w:szCs w:val="18"/>
       </w:rPr>
-      <w:t>02134</w:t>
+      <w:t>631</w:t>
     </w:r>
     <w:r>
       <w:rPr>
@@ -2071,7 +2036,7 @@
         <w:sz w:val="18"/>
         <w:szCs w:val="18"/>
       </w:rPr>
-      <w:t>,</w:t>
+      <w:t>-905-</w:t>
     </w:r>
     <w:r>
       <w:rPr>
@@ -2079,7 +2044,7 @@
         <w:sz w:val="18"/>
         <w:szCs w:val="18"/>
       </w:rPr>
-      <w:t xml:space="preserve"> 631</w:t>
+      <w:t>811</w:t>
     </w:r>
     <w:r>
       <w:rPr>
@@ -2087,31 +2052,7 @@
         <w:sz w:val="18"/>
         <w:szCs w:val="18"/>
       </w:rPr>
-      <w:t>-905-</w:t>
-    </w:r>
-    <w:r>
-      <w:rPr>
-        <w:rFonts w:ascii="Times New Roman" w:eastAsia="Times New Roman" w:hAnsi="Times New Roman" w:cs="Times New Roman"/>
-        <w:sz w:val="18"/>
-        <w:szCs w:val="18"/>
-      </w:rPr>
-      <w:t>8111</w:t>
-    </w:r>
-    <w:r>
-      <w:rPr>
-        <w:rFonts w:ascii="Times New Roman" w:eastAsia="Times New Roman" w:hAnsi="Times New Roman" w:cs="Times New Roman"/>
-        <w:sz w:val="18"/>
-        <w:szCs w:val="18"/>
-      </w:rPr>
-      <w:t>,</w:t>
-    </w:r>
-    <w:r>
-      <w:rPr>
-        <w:rFonts w:ascii="Times New Roman" w:eastAsia="Times New Roman" w:hAnsi="Times New Roman" w:cs="Times New Roman"/>
-        <w:sz w:val="18"/>
-        <w:szCs w:val="18"/>
-      </w:rPr>
-      <w:t xml:space="preserve"> </w:t>
+      <w:t xml:space="preserve">1 | </w:t>
     </w:r>
     <w:hyperlink r:id="rId1" w:history="1">
       <w:r>
@@ -2173,11 +2114,10 @@
     <w:r>
       <w:rPr>
         <w:rFonts w:ascii="Times New Roman" w:eastAsia="Times New Roman" w:hAnsi="Times New Roman" w:cs="Times New Roman"/>
-        <w:color w:val="000000"/>
-        <w:sz w:val="20"/>
-        <w:szCs w:val="20"/>
-      </w:rPr>
-      <w:t>/</w:t>
+        <w:sz w:val="18"/>
+        <w:szCs w:val="18"/>
+      </w:rPr>
+      <w:t xml:space="preserve"> |</w:t>
     </w:r>
     <w:r>
       <w:rPr>
@@ -2185,7 +2125,7 @@
         <w:sz w:val="18"/>
         <w:szCs w:val="18"/>
       </w:rPr>
-      <w:t xml:space="preserve">, </w:t>
+      <w:t xml:space="preserve"> </w:t>
     </w:r>
     <w:r>
       <w:rPr>
@@ -2209,7 +2149,15 @@
         <w:sz w:val="18"/>
         <w:szCs w:val="18"/>
       </w:rPr>
-      <w:t xml:space="preserve">, Blog: </w:t>
+      <w:t xml:space="preserve"> |</w:t>
+    </w:r>
+    <w:r>
+      <w:rPr>
+        <w:rFonts w:ascii="Times New Roman" w:eastAsia="Times New Roman" w:hAnsi="Times New Roman" w:cs="Times New Roman"/>
+        <w:sz w:val="18"/>
+        <w:szCs w:val="18"/>
+      </w:rPr>
+      <w:t xml:space="preserve"> Blog: </w:t>
     </w:r>
     <w:r>
       <w:rPr>
@@ -2228,6 +2176,16 @@
         <w:b/>
         <w:bCs/>
       </w:rPr>
+    </w:pPr>
+  </w:p>
+</w:hdr>
+</file>
+
+<file path=word/header3.xml><?xml version="1.0" encoding="utf-8"?>
+<w:hdr xmlns:wpc="http://schemas.microsoft.com/office/word/2010/wordprocessingCanvas" xmlns:cx="http://schemas.microsoft.com/office/drawing/2014/chartex" xmlns:cx1="http://schemas.microsoft.com/office/drawing/2015/9/8/chartex" xmlns:cx2="http://schemas.microsoft.com/office/drawing/2015/10/21/chartex" xmlns:cx3="http://schemas.microsoft.com/office/drawing/2016/5/9/chartex" xmlns:cx4="http://schemas.microsoft.com/office/drawing/2016/5/10/chartex" xmlns:cx5="http://schemas.microsoft.com/office/drawing/2016/5/11/chartex" xmlns:cx6="http://schemas.microsoft.com/office/drawing/2016/5/12/chartex" xmlns:cx7="http://schemas.microsoft.com/office/drawing/2016/5/13/chartex" xmlns:cx8="http://schemas.microsoft.com/office/drawing/2016/5/14/chartex" xmlns:mc="http://schemas.openxmlformats.org/markup-compatibility/2006" xmlns:aink="http://schemas.microsoft.com/office/drawing/2016/ink" xmlns:am3d="http://schemas.microsoft.com/office/drawing/2017/model3d" xmlns:o="urn:schemas-microsoft-com:office:office" xmlns:oel="http://schemas.microsoft.com/office/2019/extlst" xmlns:r="http://schemas.openxmlformats.org/officeDocument/2006/relationships" xmlns:m="http://schemas.openxmlformats.org/officeDocument/2006/math" xmlns:v="urn:schemas-microsoft-com:vml" xmlns:wp14="http://schemas.microsoft.com/office/word/2010/wordprocessingDrawing" xmlns:wp="http://schemas.openxmlformats.org/drawingml/2006/wordprocessingDrawing" xmlns:w10="urn:schemas-microsoft-com:office:word" xmlns:w="http://schemas.openxmlformats.org/wordprocessingml/2006/main" xmlns:w14="http://schemas.microsoft.com/office/word/2010/wordml" xmlns:w15="http://schemas.microsoft.com/office/word/2012/wordml" xmlns:w16cex="http://schemas.microsoft.com/office/word/2018/wordml/cex" xmlns:w16cid="http://schemas.microsoft.com/office/word/2016/wordml/cid" xmlns:w16="http://schemas.microsoft.com/office/word/2018/wordml" xmlns:w16sdtdh="http://schemas.microsoft.com/office/word/2020/wordml/sdtdatahash" xmlns:w16se="http://schemas.microsoft.com/office/word/2015/wordml/symex" xmlns:wpg="http://schemas.microsoft.com/office/word/2010/wordprocessingGroup" xmlns:wpi="http://schemas.microsoft.com/office/word/2010/wordprocessingInk" xmlns:wne="http://schemas.microsoft.com/office/word/2006/wordml" xmlns:wps="http://schemas.microsoft.com/office/word/2010/wordprocessingShape" mc:Ignorable="w14 w15 w16se w16cid w16 w16cex w16sdtdh wp14">
+  <w:p>
+    <w:pPr>
+      <w:pStyle w:val="Header"/>
     </w:pPr>
   </w:p>
 </w:hdr>

</xml_diff>